<commit_message>
Filled out the Identifying Risks document
</commit_message>
<xml_diff>
--- a/Contracts/Identifying Risks.docx
+++ b/Contracts/Identifying Risks.docx
@@ -4,358 +4,624 @@
   <w:body>
     <w:p>
       <w:pPr>
-        <w:spacing w:before="480" w:after="240" w:line="240" w:lineRule="auto"/>
-        <w:textAlignment w:val="baseline"/>
-        <w:outlineLvl w:val="3"/>
-        <w:rPr>
-          <w:rFonts w:ascii="Helvetica" w:eastAsia="Times New Roman" w:hAnsi="Helvetica" w:cs="Helvetica"/>
+        <w:jc w:val="right"/>
+        <w:rPr>
+          <w:rFonts w:ascii="Times New Roman" w:hAnsi="Times New Roman" w:cs="Times New Roman"/>
+          <w:sz w:val="32"/>
+          <w:szCs w:val="32"/>
+        </w:rPr>
+      </w:pPr>
+      <w:r>
+        <w:rPr>
+          <w:rFonts w:ascii="Times New Roman" w:hAnsi="Times New Roman" w:cs="Times New Roman"/>
           <w:b/>
           <w:bCs/>
-          <w:i/>
-          <w:iCs/>
-          <w:caps/>
-          <w:color w:val="006AB9"/>
-          <w:sz w:val="27"/>
-          <w:szCs w:val="27"/>
-        </w:rPr>
-      </w:pPr>
+          <w:sz w:val="40"/>
+          <w:szCs w:val="40"/>
+        </w:rPr>
+        <w:tab/>
+      </w:r>
       <w:r>
         <w:rPr>
-          <w:rFonts w:ascii="Helvetica" w:eastAsia="Times New Roman" w:hAnsi="Helvetica" w:cs="Helvetica"/>
-          <w:b/>
-          <w:bCs/>
-          <w:i/>
-          <w:iCs/>
-          <w:caps/>
-          <w:color w:val="006AB9"/>
-          <w:sz w:val="27"/>
-          <w:szCs w:val="27"/>
-        </w:rPr>
-        <w:t>Ex:</w:t>
+          <w:rFonts w:ascii="Times New Roman" w:hAnsi="Times New Roman" w:cs="Times New Roman"/>
+          <w:sz w:val="32"/>
+          <w:szCs w:val="32"/>
+        </w:rPr>
+        <w:t>David Doria</w:t>
       </w:r>
     </w:p>
     <w:p>
       <w:pPr>
-        <w:spacing w:before="480" w:after="240" w:line="240" w:lineRule="auto"/>
-        <w:textAlignment w:val="baseline"/>
-        <w:outlineLvl w:val="3"/>
-        <w:rPr>
-          <w:rFonts w:ascii="Helvetica" w:eastAsia="Times New Roman" w:hAnsi="Helvetica" w:cs="Helvetica"/>
-          <w:b/>
-          <w:bCs/>
-          <w:i/>
-          <w:iCs/>
-          <w:caps/>
-          <w:color w:val="006AB9"/>
-          <w:sz w:val="27"/>
-          <w:szCs w:val="27"/>
+        <w:jc w:val="right"/>
+        <w:rPr>
+          <w:rFonts w:ascii="Times New Roman" w:hAnsi="Times New Roman" w:cs="Times New Roman"/>
+          <w:sz w:val="32"/>
+          <w:szCs w:val="32"/>
         </w:rPr>
       </w:pPr>
       <w:r>
         <w:rPr>
-          <w:rFonts w:ascii="Helvetica" w:eastAsia="Times New Roman" w:hAnsi="Helvetica" w:cs="Helvetica"/>
-          <w:b/>
-          <w:bCs/>
-          <w:i/>
-          <w:iCs/>
-          <w:caps/>
-          <w:color w:val="006AB9"/>
-          <w:sz w:val="27"/>
-          <w:szCs w:val="27"/>
-        </w:rPr>
-        <w:t>RISK IDENTIFICATION FOR TEAM 06</w:t>
+          <w:rFonts w:ascii="Times New Roman" w:hAnsi="Times New Roman" w:cs="Times New Roman"/>
+          <w:sz w:val="32"/>
+          <w:szCs w:val="32"/>
+        </w:rPr>
+        <w:t>Brian Collins</w:t>
       </w:r>
     </w:p>
     <w:p>
       <w:pPr>
-        <w:spacing w:after="240" w:line="336" w:lineRule="atLeast"/>
-        <w:textAlignment w:val="baseline"/>
-        <w:rPr>
-          <w:rFonts w:ascii="Helvetica" w:eastAsia="Times New Roman" w:hAnsi="Helvetica" w:cs="Helvetica"/>
-          <w:i/>
-          <w:iCs/>
-          <w:color w:val="040404"/>
-          <w:sz w:val="27"/>
-          <w:szCs w:val="27"/>
+        <w:jc w:val="center"/>
+        <w:rPr>
+          <w:rFonts w:ascii="Times New Roman" w:hAnsi="Times New Roman" w:cs="Times New Roman"/>
+          <w:b/>
+          <w:bCs/>
+          <w:sz w:val="40"/>
+          <w:szCs w:val="40"/>
         </w:rPr>
       </w:pPr>
       <w:r>
         <w:rPr>
-          <w:rFonts w:ascii="Helvetica" w:eastAsia="Times New Roman" w:hAnsi="Helvetica" w:cs="Helvetica"/>
-          <w:i/>
-          <w:iCs/>
-          <w:color w:val="040404"/>
-          <w:sz w:val="27"/>
-          <w:szCs w:val="27"/>
-        </w:rPr>
-        <w:t>1. Our application will require storing data in the cloud, and none of us have any experience working with cloud storage.</w:t>
+          <w:rFonts w:ascii="Times New Roman" w:hAnsi="Times New Roman" w:cs="Times New Roman"/>
+          <w:b/>
+          <w:bCs/>
+          <w:sz w:val="40"/>
+          <w:szCs w:val="40"/>
+        </w:rPr>
+        <w:t>Identifying Risks</w:t>
       </w:r>
     </w:p>
     <w:p>
       <w:pPr>
-        <w:spacing w:after="0" w:line="336" w:lineRule="atLeast"/>
-        <w:textAlignment w:val="baseline"/>
-        <w:rPr>
-          <w:rFonts w:ascii="Helvetica" w:eastAsia="Times New Roman" w:hAnsi="Helvetica" w:cs="Helvetica"/>
-          <w:i/>
-          <w:iCs/>
-          <w:color w:val="040404"/>
-          <w:sz w:val="27"/>
-          <w:szCs w:val="27"/>
+        <w:rPr>
+          <w:rFonts w:ascii="Times New Roman" w:hAnsi="Times New Roman" w:cs="Times New Roman"/>
+          <w:b/>
+          <w:bCs/>
+          <w:sz w:val="28"/>
+          <w:szCs w:val="28"/>
         </w:rPr>
       </w:pPr>
       <w:r>
         <w:rPr>
-          <w:rFonts w:ascii="inherit" w:eastAsia="Times New Roman" w:hAnsi="inherit" w:cs="Helvetica"/>
+          <w:rFonts w:ascii="Times New Roman" w:hAnsi="Times New Roman" w:cs="Times New Roman"/>
           <w:b/>
           <w:bCs/>
-          <w:i/>
-          <w:iCs/>
-          <w:color w:val="CC0000"/>
-          <w:sz w:val="27"/>
-          <w:szCs w:val="27"/>
-          <w:bdr w:val="none" w:sz="0" w:space="0" w:color="auto" w:frame="1"/>
-        </w:rPr>
-        <w:t>Plan for mitigation:</w:t>
-      </w:r>
-      <w:r>
-        <w:rPr>
-          <w:rFonts w:ascii="Helvetica" w:eastAsia="Times New Roman" w:hAnsi="Helvetica" w:cs="Helvetica"/>
-          <w:i/>
-          <w:iCs/>
-          <w:color w:val="040404"/>
-          <w:sz w:val="27"/>
-          <w:szCs w:val="27"/>
-        </w:rPr>
-        <w:t xml:space="preserve"> John has taken the task to research cloud storage and give a short </w:t>
-      </w:r>
-      <w:proofErr w:type="gramStart"/>
-      <w:r>
-        <w:rPr>
-          <w:rFonts w:ascii="Helvetica" w:eastAsia="Times New Roman" w:hAnsi="Helvetica" w:cs="Helvetica"/>
-          <w:i/>
-          <w:iCs/>
-          <w:color w:val="040404"/>
-          <w:sz w:val="27"/>
-          <w:szCs w:val="27"/>
-        </w:rPr>
-        <w:t>fifteen minute</w:t>
-      </w:r>
-      <w:proofErr w:type="gramEnd"/>
-      <w:r>
-        <w:rPr>
-          <w:rFonts w:ascii="Helvetica" w:eastAsia="Times New Roman" w:hAnsi="Helvetica" w:cs="Helvetica"/>
-          <w:i/>
-          <w:iCs/>
-          <w:color w:val="040404"/>
-          <w:sz w:val="27"/>
-          <w:szCs w:val="27"/>
-        </w:rPr>
-        <w:t xml:space="preserve"> overview of how it works at our next team meeting.</w:t>
+          <w:sz w:val="28"/>
+          <w:szCs w:val="28"/>
+        </w:rPr>
+        <w:t>1. None of us have experience with working with a commercial retailer’s API</w:t>
       </w:r>
     </w:p>
     <w:p>
       <w:pPr>
-        <w:spacing w:after="240" w:line="336" w:lineRule="atLeast"/>
-        <w:textAlignment w:val="baseline"/>
-        <w:rPr>
-          <w:rFonts w:ascii="Helvetica" w:eastAsia="Times New Roman" w:hAnsi="Helvetica" w:cs="Helvetica"/>
-          <w:i/>
-          <w:iCs/>
-          <w:color w:val="040404"/>
-          <w:sz w:val="27"/>
-          <w:szCs w:val="27"/>
+        <w:rPr>
+          <w:rFonts w:ascii="Times New Roman" w:hAnsi="Times New Roman" w:cs="Times New Roman"/>
+          <w:sz w:val="28"/>
+          <w:szCs w:val="28"/>
         </w:rPr>
       </w:pPr>
       <w:r>
         <w:rPr>
-          <w:rFonts w:ascii="Helvetica" w:eastAsia="Times New Roman" w:hAnsi="Helvetica" w:cs="Helvetica"/>
-          <w:i/>
-          <w:iCs/>
-          <w:color w:val="040404"/>
-          <w:sz w:val="27"/>
-          <w:szCs w:val="27"/>
-        </w:rPr>
-        <w:t>2. Our application requires users to log in to a secure system and post photos of their cats. None of us have ever worked with user authentication before, and none of us have a cat.</w:t>
+          <w:rFonts w:ascii="Times New Roman" w:hAnsi="Times New Roman" w:cs="Times New Roman"/>
+          <w:color w:val="C00000"/>
+          <w:sz w:val="28"/>
+          <w:szCs w:val="28"/>
+        </w:rPr>
+        <w:t xml:space="preserve">Plan for mitigation: </w:t>
+      </w:r>
+      <w:r>
+        <w:rPr>
+          <w:rFonts w:ascii="Times New Roman" w:hAnsi="Times New Roman" w:cs="Times New Roman"/>
+          <w:sz w:val="28"/>
+          <w:szCs w:val="28"/>
+        </w:rPr>
+        <w:t>Each one of us will take charge of an API and figure them out, then present what we have learned to the other member of the team.</w:t>
+      </w:r>
+    </w:p>
+    <w:tbl>
+      <w:tblPr>
+        <w:tblStyle w:val="TableGrid"/>
+        <w:tblW w:w="9467" w:type="dxa"/>
+        <w:tblLook w:val="04A0" w:firstRow="1" w:lastRow="0" w:firstColumn="1" w:lastColumn="0" w:noHBand="0" w:noVBand="1"/>
+      </w:tblPr>
+      <w:tblGrid>
+        <w:gridCol w:w="3155"/>
+        <w:gridCol w:w="3156"/>
+        <w:gridCol w:w="3156"/>
+      </w:tblGrid>
+      <w:tr>
+        <w:trPr>
+          <w:trHeight w:val="328"/>
+        </w:trPr>
+        <w:tc>
+          <w:tcPr>
+            <w:tcW w:w="3155" w:type="dxa"/>
+            <w:shd w:val="clear" w:color="auto" w:fill="8EAADB" w:themeFill="accent1" w:themeFillTint="99"/>
+          </w:tcPr>
+          <w:p>
+            <w:pPr>
+              <w:rPr>
+                <w:rFonts w:ascii="Times New Roman" w:hAnsi="Times New Roman" w:cs="Times New Roman"/>
+                <w:b/>
+                <w:bCs/>
+                <w:sz w:val="28"/>
+                <w:szCs w:val="28"/>
+              </w:rPr>
+            </w:pPr>
+            <w:r>
+              <w:rPr>
+                <w:rFonts w:ascii="Times New Roman" w:hAnsi="Times New Roman" w:cs="Times New Roman"/>
+                <w:b/>
+                <w:bCs/>
+                <w:sz w:val="28"/>
+                <w:szCs w:val="28"/>
+              </w:rPr>
+              <w:t>Retailer</w:t>
+            </w:r>
+          </w:p>
+        </w:tc>
+        <w:tc>
+          <w:tcPr>
+            <w:tcW w:w="3156" w:type="dxa"/>
+            <w:shd w:val="clear" w:color="auto" w:fill="8EAADB" w:themeFill="accent1" w:themeFillTint="99"/>
+          </w:tcPr>
+          <w:p>
+            <w:pPr>
+              <w:rPr>
+                <w:rFonts w:ascii="Times New Roman" w:hAnsi="Times New Roman" w:cs="Times New Roman"/>
+                <w:b/>
+                <w:bCs/>
+                <w:sz w:val="28"/>
+                <w:szCs w:val="28"/>
+              </w:rPr>
+            </w:pPr>
+            <w:r>
+              <w:rPr>
+                <w:rFonts w:ascii="Times New Roman" w:hAnsi="Times New Roman" w:cs="Times New Roman"/>
+                <w:b/>
+                <w:bCs/>
+                <w:sz w:val="28"/>
+                <w:szCs w:val="28"/>
+              </w:rPr>
+              <w:t>Person in Charge</w:t>
+            </w:r>
+          </w:p>
+        </w:tc>
+        <w:tc>
+          <w:tcPr>
+            <w:tcW w:w="3156" w:type="dxa"/>
+            <w:shd w:val="clear" w:color="auto" w:fill="8EAADB" w:themeFill="accent1" w:themeFillTint="99"/>
+          </w:tcPr>
+          <w:p>
+            <w:pPr>
+              <w:rPr>
+                <w:rFonts w:ascii="Times New Roman" w:hAnsi="Times New Roman" w:cs="Times New Roman"/>
+                <w:b/>
+                <w:bCs/>
+                <w:sz w:val="28"/>
+                <w:szCs w:val="28"/>
+              </w:rPr>
+            </w:pPr>
+            <w:r>
+              <w:rPr>
+                <w:rFonts w:ascii="Times New Roman" w:hAnsi="Times New Roman" w:cs="Times New Roman"/>
+                <w:b/>
+                <w:bCs/>
+                <w:sz w:val="28"/>
+                <w:szCs w:val="28"/>
+              </w:rPr>
+              <w:t>Due Date</w:t>
+            </w:r>
+          </w:p>
+        </w:tc>
+      </w:tr>
+      <w:tr>
+        <w:trPr>
+          <w:trHeight w:val="328"/>
+        </w:trPr>
+        <w:tc>
+          <w:tcPr>
+            <w:tcW w:w="3155" w:type="dxa"/>
+          </w:tcPr>
+          <w:p>
+            <w:pPr>
+              <w:rPr>
+                <w:rFonts w:ascii="Times New Roman" w:hAnsi="Times New Roman" w:cs="Times New Roman"/>
+                <w:sz w:val="28"/>
+                <w:szCs w:val="28"/>
+              </w:rPr>
+            </w:pPr>
+            <w:r>
+              <w:rPr>
+                <w:rFonts w:ascii="Times New Roman" w:hAnsi="Times New Roman" w:cs="Times New Roman"/>
+                <w:sz w:val="28"/>
+                <w:szCs w:val="28"/>
+              </w:rPr>
+              <w:t>Amazon</w:t>
+            </w:r>
+          </w:p>
+        </w:tc>
+        <w:tc>
+          <w:tcPr>
+            <w:tcW w:w="3156" w:type="dxa"/>
+          </w:tcPr>
+          <w:p>
+            <w:pPr>
+              <w:rPr>
+                <w:rFonts w:ascii="Times New Roman" w:hAnsi="Times New Roman" w:cs="Times New Roman"/>
+                <w:sz w:val="28"/>
+                <w:szCs w:val="28"/>
+              </w:rPr>
+            </w:pPr>
+            <w:r>
+              <w:rPr>
+                <w:rFonts w:ascii="Times New Roman" w:hAnsi="Times New Roman" w:cs="Times New Roman"/>
+                <w:sz w:val="28"/>
+                <w:szCs w:val="28"/>
+              </w:rPr>
+              <w:t>Brian Collins</w:t>
+            </w:r>
+          </w:p>
+        </w:tc>
+        <w:tc>
+          <w:tcPr>
+            <w:tcW w:w="3156" w:type="dxa"/>
+          </w:tcPr>
+          <w:p>
+            <w:pPr>
+              <w:rPr>
+                <w:rFonts w:ascii="Times New Roman" w:hAnsi="Times New Roman" w:cs="Times New Roman"/>
+                <w:sz w:val="28"/>
+                <w:szCs w:val="28"/>
+              </w:rPr>
+            </w:pPr>
+            <w:r>
+              <w:rPr>
+                <w:rFonts w:ascii="Times New Roman" w:hAnsi="Times New Roman" w:cs="Times New Roman"/>
+                <w:sz w:val="28"/>
+                <w:szCs w:val="28"/>
+              </w:rPr>
+              <w:t>June 3, 2020</w:t>
+            </w:r>
+          </w:p>
+        </w:tc>
+      </w:tr>
+      <w:tr>
+        <w:trPr>
+          <w:trHeight w:val="310"/>
+        </w:trPr>
+        <w:tc>
+          <w:tcPr>
+            <w:tcW w:w="3155" w:type="dxa"/>
+          </w:tcPr>
+          <w:p>
+            <w:pPr>
+              <w:rPr>
+                <w:rFonts w:ascii="Times New Roman" w:hAnsi="Times New Roman" w:cs="Times New Roman"/>
+                <w:sz w:val="28"/>
+                <w:szCs w:val="28"/>
+              </w:rPr>
+            </w:pPr>
+            <w:proofErr w:type="spellStart"/>
+            <w:r>
+              <w:rPr>
+                <w:rFonts w:ascii="Times New Roman" w:hAnsi="Times New Roman" w:cs="Times New Roman"/>
+                <w:sz w:val="28"/>
+                <w:szCs w:val="28"/>
+              </w:rPr>
+              <w:t>Ebay</w:t>
+            </w:r>
+            <w:proofErr w:type="spellEnd"/>
+          </w:p>
+        </w:tc>
+        <w:tc>
+          <w:tcPr>
+            <w:tcW w:w="3156" w:type="dxa"/>
+          </w:tcPr>
+          <w:p>
+            <w:pPr>
+              <w:rPr>
+                <w:rFonts w:ascii="Times New Roman" w:hAnsi="Times New Roman" w:cs="Times New Roman"/>
+                <w:sz w:val="28"/>
+                <w:szCs w:val="28"/>
+              </w:rPr>
+            </w:pPr>
+            <w:r>
+              <w:rPr>
+                <w:rFonts w:ascii="Times New Roman" w:hAnsi="Times New Roman" w:cs="Times New Roman"/>
+                <w:sz w:val="28"/>
+                <w:szCs w:val="28"/>
+              </w:rPr>
+              <w:t>David Doria</w:t>
+            </w:r>
+          </w:p>
+        </w:tc>
+        <w:tc>
+          <w:tcPr>
+            <w:tcW w:w="3156" w:type="dxa"/>
+          </w:tcPr>
+          <w:p>
+            <w:pPr>
+              <w:rPr>
+                <w:rFonts w:ascii="Times New Roman" w:hAnsi="Times New Roman" w:cs="Times New Roman"/>
+                <w:sz w:val="28"/>
+                <w:szCs w:val="28"/>
+              </w:rPr>
+            </w:pPr>
+            <w:r>
+              <w:rPr>
+                <w:rFonts w:ascii="Times New Roman" w:hAnsi="Times New Roman" w:cs="Times New Roman"/>
+                <w:sz w:val="28"/>
+                <w:szCs w:val="28"/>
+              </w:rPr>
+              <w:t>June 3, 2020</w:t>
+            </w:r>
+          </w:p>
+        </w:tc>
+      </w:tr>
+      <w:tr>
+        <w:trPr>
+          <w:trHeight w:val="328"/>
+        </w:trPr>
+        <w:tc>
+          <w:tcPr>
+            <w:tcW w:w="3155" w:type="dxa"/>
+          </w:tcPr>
+          <w:p>
+            <w:pPr>
+              <w:rPr>
+                <w:rFonts w:ascii="Times New Roman" w:hAnsi="Times New Roman" w:cs="Times New Roman"/>
+                <w:sz w:val="28"/>
+                <w:szCs w:val="28"/>
+              </w:rPr>
+            </w:pPr>
+            <w:r>
+              <w:rPr>
+                <w:rFonts w:ascii="Times New Roman" w:hAnsi="Times New Roman" w:cs="Times New Roman"/>
+                <w:sz w:val="28"/>
+                <w:szCs w:val="28"/>
+              </w:rPr>
+              <w:t>Walmart</w:t>
+            </w:r>
+          </w:p>
+        </w:tc>
+        <w:tc>
+          <w:tcPr>
+            <w:tcW w:w="3156" w:type="dxa"/>
+          </w:tcPr>
+          <w:p>
+            <w:pPr>
+              <w:rPr>
+                <w:rFonts w:ascii="Times New Roman" w:hAnsi="Times New Roman" w:cs="Times New Roman"/>
+                <w:sz w:val="28"/>
+                <w:szCs w:val="28"/>
+              </w:rPr>
+            </w:pPr>
+            <w:r>
+              <w:rPr>
+                <w:rFonts w:ascii="Times New Roman" w:hAnsi="Times New Roman" w:cs="Times New Roman"/>
+                <w:sz w:val="28"/>
+                <w:szCs w:val="28"/>
+              </w:rPr>
+              <w:t>Brian Collins</w:t>
+            </w:r>
+          </w:p>
+        </w:tc>
+        <w:tc>
+          <w:tcPr>
+            <w:tcW w:w="3156" w:type="dxa"/>
+          </w:tcPr>
+          <w:p>
+            <w:pPr>
+              <w:rPr>
+                <w:rFonts w:ascii="Times New Roman" w:hAnsi="Times New Roman" w:cs="Times New Roman"/>
+                <w:sz w:val="28"/>
+                <w:szCs w:val="28"/>
+              </w:rPr>
+            </w:pPr>
+            <w:r>
+              <w:rPr>
+                <w:rFonts w:ascii="Times New Roman" w:hAnsi="Times New Roman" w:cs="Times New Roman"/>
+                <w:sz w:val="28"/>
+                <w:szCs w:val="28"/>
+              </w:rPr>
+              <w:t>June 12, 2020</w:t>
+            </w:r>
+          </w:p>
+        </w:tc>
+      </w:tr>
+      <w:tr>
+        <w:trPr>
+          <w:trHeight w:val="310"/>
+        </w:trPr>
+        <w:tc>
+          <w:tcPr>
+            <w:tcW w:w="3155" w:type="dxa"/>
+          </w:tcPr>
+          <w:p>
+            <w:pPr>
+              <w:rPr>
+                <w:rFonts w:ascii="Times New Roman" w:hAnsi="Times New Roman" w:cs="Times New Roman"/>
+                <w:sz w:val="28"/>
+                <w:szCs w:val="28"/>
+              </w:rPr>
+            </w:pPr>
+            <w:r>
+              <w:rPr>
+                <w:rFonts w:ascii="Times New Roman" w:hAnsi="Times New Roman" w:cs="Times New Roman"/>
+                <w:sz w:val="28"/>
+                <w:szCs w:val="28"/>
+              </w:rPr>
+              <w:t>Target</w:t>
+            </w:r>
+          </w:p>
+        </w:tc>
+        <w:tc>
+          <w:tcPr>
+            <w:tcW w:w="3156" w:type="dxa"/>
+          </w:tcPr>
+          <w:p>
+            <w:pPr>
+              <w:rPr>
+                <w:rFonts w:ascii="Times New Roman" w:hAnsi="Times New Roman" w:cs="Times New Roman"/>
+                <w:sz w:val="28"/>
+                <w:szCs w:val="28"/>
+              </w:rPr>
+            </w:pPr>
+            <w:r>
+              <w:rPr>
+                <w:rFonts w:ascii="Times New Roman" w:hAnsi="Times New Roman" w:cs="Times New Roman"/>
+                <w:sz w:val="28"/>
+                <w:szCs w:val="28"/>
+              </w:rPr>
+              <w:t>David Doria</w:t>
+            </w:r>
+          </w:p>
+        </w:tc>
+        <w:tc>
+          <w:tcPr>
+            <w:tcW w:w="3156" w:type="dxa"/>
+          </w:tcPr>
+          <w:p>
+            <w:pPr>
+              <w:rPr>
+                <w:rFonts w:ascii="Times New Roman" w:hAnsi="Times New Roman" w:cs="Times New Roman"/>
+                <w:sz w:val="28"/>
+                <w:szCs w:val="28"/>
+              </w:rPr>
+            </w:pPr>
+            <w:r>
+              <w:rPr>
+                <w:rFonts w:ascii="Times New Roman" w:hAnsi="Times New Roman" w:cs="Times New Roman"/>
+                <w:sz w:val="28"/>
+                <w:szCs w:val="28"/>
+              </w:rPr>
+              <w:t>June 12, 2020</w:t>
+            </w:r>
+          </w:p>
+        </w:tc>
+      </w:tr>
+    </w:tbl>
+    <w:p>
+      <w:pPr>
+        <w:rPr>
+          <w:rFonts w:ascii="Times New Roman" w:hAnsi="Times New Roman" w:cs="Times New Roman"/>
+          <w:sz w:val="28"/>
+          <w:szCs w:val="28"/>
+        </w:rPr>
+      </w:pPr>
+    </w:p>
+    <w:p>
+      <w:pPr>
+        <w:rPr>
+          <w:rFonts w:ascii="Times New Roman" w:hAnsi="Times New Roman" w:cs="Times New Roman"/>
+          <w:b/>
+          <w:bCs/>
+          <w:sz w:val="28"/>
+          <w:szCs w:val="28"/>
+        </w:rPr>
+      </w:pPr>
+      <w:r>
+        <w:rPr>
+          <w:rFonts w:ascii="Times New Roman" w:hAnsi="Times New Roman" w:cs="Times New Roman"/>
+          <w:b/>
+          <w:bCs/>
+          <w:sz w:val="28"/>
+          <w:szCs w:val="28"/>
+        </w:rPr>
+        <w:t>2. Making a nice UI</w:t>
       </w:r>
     </w:p>
     <w:p>
       <w:pPr>
-        <w:spacing w:after="0" w:line="336" w:lineRule="atLeast"/>
-        <w:textAlignment w:val="baseline"/>
-        <w:rPr>
-          <w:rFonts w:ascii="Helvetica" w:eastAsia="Times New Roman" w:hAnsi="Helvetica" w:cs="Helvetica"/>
-          <w:i/>
-          <w:iCs/>
-          <w:color w:val="040404"/>
-          <w:sz w:val="27"/>
-          <w:szCs w:val="27"/>
+        <w:rPr>
+          <w:rFonts w:ascii="Times New Roman" w:hAnsi="Times New Roman" w:cs="Times New Roman"/>
+          <w:sz w:val="28"/>
+          <w:szCs w:val="28"/>
         </w:rPr>
       </w:pPr>
       <w:r>
         <w:rPr>
-          <w:rFonts w:ascii="inherit" w:eastAsia="Times New Roman" w:hAnsi="inherit" w:cs="Helvetica"/>
-          <w:b/>
-          <w:bCs/>
-          <w:i/>
-          <w:iCs/>
-          <w:color w:val="CC0000"/>
-          <w:sz w:val="27"/>
-          <w:szCs w:val="27"/>
-          <w:bdr w:val="none" w:sz="0" w:space="0" w:color="auto" w:frame="1"/>
-        </w:rPr>
-        <w:t>Plan for mitigation:</w:t>
+          <w:rFonts w:ascii="Times New Roman" w:hAnsi="Times New Roman" w:cs="Times New Roman"/>
+          <w:color w:val="C00000"/>
+          <w:sz w:val="28"/>
+          <w:szCs w:val="28"/>
+        </w:rPr>
+        <w:t xml:space="preserve">Plan for mitigation: </w:t>
       </w:r>
       <w:r>
         <w:rPr>
-          <w:rFonts w:ascii="Helvetica" w:eastAsia="Times New Roman" w:hAnsi="Helvetica" w:cs="Helvetica"/>
-          <w:i/>
-          <w:iCs/>
-          <w:color w:val="040404"/>
-          <w:sz w:val="27"/>
-          <w:szCs w:val="27"/>
-        </w:rPr>
-        <w:t xml:space="preserve"> Bob's sister has a cat we can borrow, and Steve is going to research user authentication and give a short </w:t>
-      </w:r>
-      <w:proofErr w:type="gramStart"/>
-      <w:r>
-        <w:rPr>
-          <w:rFonts w:ascii="Helvetica" w:eastAsia="Times New Roman" w:hAnsi="Helvetica" w:cs="Helvetica"/>
-          <w:i/>
-          <w:iCs/>
-          <w:color w:val="040404"/>
-          <w:sz w:val="27"/>
-          <w:szCs w:val="27"/>
-        </w:rPr>
-        <w:t>fifteen minute</w:t>
-      </w:r>
-      <w:proofErr w:type="gramEnd"/>
-      <w:r>
-        <w:rPr>
-          <w:rFonts w:ascii="Helvetica" w:eastAsia="Times New Roman" w:hAnsi="Helvetica" w:cs="Helvetica"/>
-          <w:i/>
-          <w:iCs/>
-          <w:color w:val="040404"/>
-          <w:sz w:val="27"/>
-          <w:szCs w:val="27"/>
-        </w:rPr>
-        <w:t xml:space="preserve"> overview of the best approach at our next team meeting.</w:t>
+          <w:rFonts w:ascii="Times New Roman" w:hAnsi="Times New Roman" w:cs="Times New Roman"/>
+          <w:sz w:val="28"/>
+          <w:szCs w:val="28"/>
+        </w:rPr>
+        <w:t>Brian Collins will research this, present his findings, and direct its implementation.</w:t>
       </w:r>
     </w:p>
     <w:p>
       <w:pPr>
-        <w:spacing w:after="240" w:line="336" w:lineRule="atLeast"/>
-        <w:textAlignment w:val="baseline"/>
-        <w:rPr>
-          <w:rFonts w:ascii="Helvetica" w:eastAsia="Times New Roman" w:hAnsi="Helvetica" w:cs="Helvetica"/>
-          <w:i/>
-          <w:iCs/>
-          <w:color w:val="040404"/>
-          <w:sz w:val="27"/>
-          <w:szCs w:val="27"/>
+        <w:rPr>
+          <w:rFonts w:ascii="Times New Roman" w:hAnsi="Times New Roman" w:cs="Times New Roman"/>
+          <w:sz w:val="28"/>
+          <w:szCs w:val="28"/>
+        </w:rPr>
+      </w:pPr>
+    </w:p>
+    <w:p>
+      <w:pPr>
+        <w:rPr>
+          <w:rFonts w:ascii="Times New Roman" w:hAnsi="Times New Roman" w:cs="Times New Roman"/>
+          <w:b/>
+          <w:bCs/>
+          <w:sz w:val="28"/>
+          <w:szCs w:val="28"/>
         </w:rPr>
       </w:pPr>
       <w:r>
         <w:rPr>
-          <w:rFonts w:ascii="Helvetica" w:eastAsia="Times New Roman" w:hAnsi="Helvetica" w:cs="Helvetica"/>
-          <w:i/>
-          <w:iCs/>
-          <w:color w:val="040404"/>
-          <w:sz w:val="27"/>
-          <w:szCs w:val="27"/>
-        </w:rPr>
-        <w:t>3. We're planning on adding some location-aware features, but none of us have experience with the location APIs.</w:t>
+          <w:rFonts w:ascii="Times New Roman" w:hAnsi="Times New Roman" w:cs="Times New Roman"/>
+          <w:b/>
+          <w:bCs/>
+          <w:sz w:val="28"/>
+          <w:szCs w:val="28"/>
+        </w:rPr>
+        <w:t>3. Opening other Apps from our app</w:t>
       </w:r>
     </w:p>
     <w:p>
       <w:pPr>
-        <w:spacing w:after="0" w:line="336" w:lineRule="atLeast"/>
-        <w:textAlignment w:val="baseline"/>
-        <w:rPr>
-          <w:rFonts w:ascii="Helvetica" w:eastAsia="Times New Roman" w:hAnsi="Helvetica" w:cs="Helvetica"/>
-          <w:i/>
-          <w:iCs/>
-          <w:color w:val="040404"/>
-          <w:sz w:val="27"/>
-          <w:szCs w:val="27"/>
+        <w:rPr>
+          <w:rFonts w:ascii="Times New Roman" w:hAnsi="Times New Roman" w:cs="Times New Roman"/>
+          <w:sz w:val="28"/>
+          <w:szCs w:val="28"/>
         </w:rPr>
       </w:pPr>
       <w:r>
         <w:rPr>
-          <w:rFonts w:ascii="inherit" w:eastAsia="Times New Roman" w:hAnsi="inherit" w:cs="Helvetica"/>
-          <w:b/>
-          <w:bCs/>
-          <w:i/>
-          <w:iCs/>
-          <w:color w:val="CC0000"/>
-          <w:sz w:val="27"/>
-          <w:szCs w:val="27"/>
-          <w:bdr w:val="none" w:sz="0" w:space="0" w:color="auto" w:frame="1"/>
-        </w:rPr>
-        <w:t>Plan for mitigation:</w:t>
+          <w:rFonts w:ascii="Times New Roman" w:hAnsi="Times New Roman" w:cs="Times New Roman"/>
+          <w:color w:val="C00000"/>
+          <w:sz w:val="28"/>
+          <w:szCs w:val="28"/>
+        </w:rPr>
+        <w:t xml:space="preserve">Plan for mitigation: </w:t>
       </w:r>
       <w:r>
         <w:rPr>
-          <w:rFonts w:ascii="Helvetica" w:eastAsia="Times New Roman" w:hAnsi="Helvetica" w:cs="Helvetica"/>
-          <w:i/>
-          <w:iCs/>
-          <w:color w:val="040404"/>
-          <w:sz w:val="27"/>
-          <w:szCs w:val="27"/>
-        </w:rPr>
-        <w:t xml:space="preserve"> Sally has found some YouTube videos on location-aware APIs in Android and is going to put together a small prototype project that uses them so that we can see how they work. </w:t>
-      </w:r>
-      <w:proofErr w:type="gramStart"/>
-      <w:r>
-        <w:rPr>
-          <w:rFonts w:ascii="Helvetica" w:eastAsia="Times New Roman" w:hAnsi="Helvetica" w:cs="Helvetica"/>
-          <w:i/>
-          <w:iCs/>
-          <w:color w:val="040404"/>
-          <w:sz w:val="27"/>
-          <w:szCs w:val="27"/>
-        </w:rPr>
-        <w:t>She'll</w:t>
-      </w:r>
-      <w:proofErr w:type="gramEnd"/>
-      <w:r>
-        <w:rPr>
-          <w:rFonts w:ascii="Helvetica" w:eastAsia="Times New Roman" w:hAnsi="Helvetica" w:cs="Helvetica"/>
-          <w:i/>
-          <w:iCs/>
-          <w:color w:val="040404"/>
-          <w:sz w:val="27"/>
-          <w:szCs w:val="27"/>
-        </w:rPr>
-        <w:t xml:space="preserve"> have this ready in two weeks.</w:t>
+          <w:rFonts w:ascii="Times New Roman" w:hAnsi="Times New Roman" w:cs="Times New Roman"/>
+          <w:sz w:val="28"/>
+          <w:szCs w:val="28"/>
+        </w:rPr>
+        <w:t>David Doria will research this, present his findings, and direct its implementation.</w:t>
       </w:r>
     </w:p>
     <w:p>
       <w:pPr>
-        <w:spacing w:after="240" w:line="336" w:lineRule="atLeast"/>
-        <w:textAlignment w:val="baseline"/>
-        <w:rPr>
-          <w:rFonts w:ascii="Helvetica" w:eastAsia="Times New Roman" w:hAnsi="Helvetica" w:cs="Helvetica"/>
-          <w:i/>
-          <w:iCs/>
-          <w:color w:val="040404"/>
-          <w:sz w:val="27"/>
-          <w:szCs w:val="27"/>
+        <w:rPr>
+          <w:rFonts w:ascii="Times New Roman" w:hAnsi="Times New Roman" w:cs="Times New Roman"/>
+          <w:sz w:val="28"/>
+          <w:szCs w:val="28"/>
         </w:rPr>
       </w:pPr>
-      <w:r>
-        <w:rPr>
-          <w:rFonts w:ascii="Helvetica" w:eastAsia="Times New Roman" w:hAnsi="Helvetica" w:cs="Helvetica"/>
-          <w:i/>
-          <w:iCs/>
-          <w:color w:val="040404"/>
-          <w:sz w:val="27"/>
-          <w:szCs w:val="27"/>
-        </w:rPr>
-        <w:t>4. etc...</w:t>
-      </w:r>
     </w:p>
-    <w:p/>
     <w:sectPr>
       <w:pgSz w:w="12240" w:h="15840"/>
       <w:pgMar w:top="1440" w:right="1440" w:bottom="1440" w:left="1440" w:header="720" w:footer="720" w:gutter="0"/>
@@ -852,6 +1118,25 @@
       <w:bCs/>
     </w:rPr>
   </w:style>
+  <w:style w:type="table" w:styleId="TableGrid">
+    <w:name w:val="Table Grid"/>
+    <w:basedOn w:val="TableNormal"/>
+    <w:uiPriority w:val="39"/>
+    <w:rsid w:val="00854AE5"/>
+    <w:pPr>
+      <w:spacing w:after="0" w:line="240" w:lineRule="auto"/>
+    </w:pPr>
+    <w:tblPr>
+      <w:tblBorders>
+        <w:top w:val="single" w:sz="4" w:space="0" w:color="auto"/>
+        <w:left w:val="single" w:sz="4" w:space="0" w:color="auto"/>
+        <w:bottom w:val="single" w:sz="4" w:space="0" w:color="auto"/>
+        <w:right w:val="single" w:sz="4" w:space="0" w:color="auto"/>
+        <w:insideH w:val="single" w:sz="4" w:space="0" w:color="auto"/>
+        <w:insideV w:val="single" w:sz="4" w:space="0" w:color="auto"/>
+      </w:tblBorders>
+    </w:tblPr>
+  </w:style>
 </w:styles>
 </file>
 

</xml_diff>

<commit_message>
Worked on Identifying Risks document
</commit_message>
<xml_diff>
--- a/Contracts/Identifying Risks.docx
+++ b/Contracts/Identifying Risks.docx
@@ -514,8 +514,6 @@
       <w:pPr>
         <w:rPr>
           <w:rFonts w:ascii="Times New Roman" w:hAnsi="Times New Roman" w:cs="Times New Roman"/>
-          <w:b/>
-          <w:bCs/>
           <w:sz w:val="28"/>
           <w:szCs w:val="28"/>
         </w:rPr>
@@ -523,18 +521,45 @@
       <w:r>
         <w:rPr>
           <w:rFonts w:ascii="Times New Roman" w:hAnsi="Times New Roman" w:cs="Times New Roman"/>
-          <w:b/>
-          <w:bCs/>
-          <w:sz w:val="28"/>
-          <w:szCs w:val="28"/>
-        </w:rPr>
-        <w:t>2. Making a nice UI</w:t>
+          <w:color w:val="4472C4" w:themeColor="accent1"/>
+          <w:sz w:val="28"/>
+          <w:szCs w:val="28"/>
+        </w:rPr>
+        <w:t>UPDATE</w:t>
+      </w:r>
+      <w:r>
+        <w:rPr>
+          <w:rFonts w:ascii="Times New Roman" w:hAnsi="Times New Roman" w:cs="Times New Roman"/>
+          <w:sz w:val="28"/>
+          <w:szCs w:val="28"/>
+        </w:rPr>
+        <w:t xml:space="preserve">: We figured out how to get Amazon and </w:t>
+      </w:r>
+      <w:proofErr w:type="spellStart"/>
+      <w:r>
+        <w:rPr>
+          <w:rFonts w:ascii="Times New Roman" w:hAnsi="Times New Roman" w:cs="Times New Roman"/>
+          <w:sz w:val="28"/>
+          <w:szCs w:val="28"/>
+        </w:rPr>
+        <w:t>Ebay’s</w:t>
+      </w:r>
+      <w:proofErr w:type="spellEnd"/>
+      <w:r>
+        <w:rPr>
+          <w:rFonts w:ascii="Times New Roman" w:hAnsi="Times New Roman" w:cs="Times New Roman"/>
+          <w:sz w:val="28"/>
+          <w:szCs w:val="28"/>
+        </w:rPr>
+        <w:t xml:space="preserve"> API key, but not yet how to work with them when sending information to and from.</w:t>
       </w:r>
     </w:p>
     <w:p>
       <w:pPr>
         <w:rPr>
           <w:rFonts w:ascii="Times New Roman" w:hAnsi="Times New Roman" w:cs="Times New Roman"/>
+          <w:b/>
+          <w:bCs/>
           <w:sz w:val="28"/>
           <w:szCs w:val="28"/>
         </w:rPr>
@@ -542,19 +567,12 @@
       <w:r>
         <w:rPr>
           <w:rFonts w:ascii="Times New Roman" w:hAnsi="Times New Roman" w:cs="Times New Roman"/>
-          <w:color w:val="C00000"/>
-          <w:sz w:val="28"/>
-          <w:szCs w:val="28"/>
-        </w:rPr>
-        <w:t xml:space="preserve">Plan for mitigation: </w:t>
-      </w:r>
-      <w:r>
-        <w:rPr>
-          <w:rFonts w:ascii="Times New Roman" w:hAnsi="Times New Roman" w:cs="Times New Roman"/>
-          <w:sz w:val="28"/>
-          <w:szCs w:val="28"/>
-        </w:rPr>
-        <w:t>Brian Collins will research this, present his findings, and direct its implementation.</w:t>
+          <w:b/>
+          <w:bCs/>
+          <w:sz w:val="28"/>
+          <w:szCs w:val="28"/>
+        </w:rPr>
+        <w:t>2. Making a nice UI</w:t>
       </w:r>
     </w:p>
     <w:p>
@@ -565,13 +583,28 @@
           <w:szCs w:val="28"/>
         </w:rPr>
       </w:pPr>
+      <w:r>
+        <w:rPr>
+          <w:rFonts w:ascii="Times New Roman" w:hAnsi="Times New Roman" w:cs="Times New Roman"/>
+          <w:color w:val="C00000"/>
+          <w:sz w:val="28"/>
+          <w:szCs w:val="28"/>
+        </w:rPr>
+        <w:t xml:space="preserve">Plan for mitigation: </w:t>
+      </w:r>
+      <w:r>
+        <w:rPr>
+          <w:rFonts w:ascii="Times New Roman" w:hAnsi="Times New Roman" w:cs="Times New Roman"/>
+          <w:sz w:val="28"/>
+          <w:szCs w:val="28"/>
+        </w:rPr>
+        <w:t>Brian Collins will research this, present his findings, and direct its implementation.</w:t>
+      </w:r>
     </w:p>
     <w:p>
       <w:pPr>
         <w:rPr>
           <w:rFonts w:ascii="Times New Roman" w:hAnsi="Times New Roman" w:cs="Times New Roman"/>
-          <w:b/>
-          <w:bCs/>
           <w:sz w:val="28"/>
           <w:szCs w:val="28"/>
         </w:rPr>
@@ -579,18 +612,27 @@
       <w:r>
         <w:rPr>
           <w:rFonts w:ascii="Times New Roman" w:hAnsi="Times New Roman" w:cs="Times New Roman"/>
-          <w:b/>
-          <w:bCs/>
-          <w:sz w:val="28"/>
-          <w:szCs w:val="28"/>
-        </w:rPr>
-        <w:t>3. Opening other Apps from our app</w:t>
+          <w:color w:val="4472C4" w:themeColor="accent1"/>
+          <w:sz w:val="28"/>
+          <w:szCs w:val="28"/>
+        </w:rPr>
+        <w:t>UPDATE</w:t>
+      </w:r>
+      <w:r>
+        <w:rPr>
+          <w:rFonts w:ascii="Times New Roman" w:hAnsi="Times New Roman" w:cs="Times New Roman"/>
+          <w:sz w:val="28"/>
+          <w:szCs w:val="28"/>
+        </w:rPr>
+        <w:t>: He just needs to work on Theming and working out different options for the different User Interface Options</w:t>
       </w:r>
     </w:p>
     <w:p>
       <w:pPr>
         <w:rPr>
           <w:rFonts w:ascii="Times New Roman" w:hAnsi="Times New Roman" w:cs="Times New Roman"/>
+          <w:b/>
+          <w:bCs/>
           <w:sz w:val="28"/>
           <w:szCs w:val="28"/>
         </w:rPr>
@@ -598,6 +640,25 @@
       <w:r>
         <w:rPr>
           <w:rFonts w:ascii="Times New Roman" w:hAnsi="Times New Roman" w:cs="Times New Roman"/>
+          <w:b/>
+          <w:bCs/>
+          <w:sz w:val="28"/>
+          <w:szCs w:val="28"/>
+        </w:rPr>
+        <w:t>3. Opening other Apps from our app</w:t>
+      </w:r>
+    </w:p>
+    <w:p>
+      <w:pPr>
+        <w:rPr>
+          <w:rFonts w:ascii="Times New Roman" w:hAnsi="Times New Roman" w:cs="Times New Roman"/>
+          <w:sz w:val="28"/>
+          <w:szCs w:val="28"/>
+        </w:rPr>
+      </w:pPr>
+      <w:r>
+        <w:rPr>
+          <w:rFonts w:ascii="Times New Roman" w:hAnsi="Times New Roman" w:cs="Times New Roman"/>
           <w:color w:val="C00000"/>
           <w:sz w:val="28"/>
           <w:szCs w:val="28"/>
@@ -611,6 +672,32 @@
           <w:szCs w:val="28"/>
         </w:rPr>
         <w:t>David Doria will research this, present his findings, and direct its implementation.</w:t>
+      </w:r>
+    </w:p>
+    <w:p>
+      <w:pPr>
+        <w:rPr>
+          <w:rFonts w:ascii="Times New Roman" w:hAnsi="Times New Roman" w:cs="Times New Roman"/>
+          <w:sz w:val="28"/>
+          <w:szCs w:val="28"/>
+        </w:rPr>
+      </w:pPr>
+      <w:r>
+        <w:rPr>
+          <w:rFonts w:ascii="Times New Roman" w:hAnsi="Times New Roman" w:cs="Times New Roman"/>
+          <w:color w:val="4472C4" w:themeColor="accent1"/>
+          <w:sz w:val="28"/>
+          <w:szCs w:val="28"/>
+        </w:rPr>
+        <w:t>UPDATE</w:t>
+      </w:r>
+      <w:r>
+        <w:rPr>
+          <w:rFonts w:ascii="Times New Roman" w:hAnsi="Times New Roman" w:cs="Times New Roman"/>
+          <w:sz w:val="28"/>
+          <w:szCs w:val="28"/>
+        </w:rPr>
+        <w:t>: More research is required</w:t>
       </w:r>
     </w:p>
     <w:p>
@@ -1030,6 +1117,7 @@
   <w:style w:type="paragraph" w:default="1" w:styleId="Normal">
     <w:name w:val="Normal"/>
     <w:qFormat/>
+    <w:rsid w:val="00C9484C"/>
   </w:style>
   <w:style w:type="paragraph" w:styleId="Heading4">
     <w:name w:val="heading 4"/>

</xml_diff>